<commit_message>
fixed mess with mixing up hurtboxes and hitboxes
</commit_message>
<xml_diff>
--- a/documentation.docx
+++ b/documentation.docx
@@ -835,8 +835,6 @@
         </w:rPr>
         <w:t xml:space="preserve">After getting that specific small bound, it does one more random generation to spawn the mob. </w:t>
       </w:r>
-      <w:bookmarkStart w:id="0" w:name="_GoBack"/>
-      <w:bookmarkEnd w:id="0"/>
     </w:p>
     <w:p>
       <w:pPr>
@@ -899,8 +897,40 @@
         <w:rPr>
           <w:lang w:val="en-US"/>
         </w:rPr>
-        <w:t>area wherein objects can be hit from</w:t>
-      </w:r>
+        <w:t xml:space="preserve">area wherein objects can </w:t>
+      </w:r>
+      <w:r>
+        <w:rPr>
+          <w:lang w:val="en-US"/>
+        </w:rPr>
+        <w:t>trigger</w:t>
+      </w:r>
+      <w:r>
+        <w:rPr>
+          <w:lang w:val="en-US"/>
+        </w:rPr>
+        <w:t xml:space="preserve"> hit</w:t>
+      </w:r>
+      <w:r>
+        <w:rPr>
+          <w:lang w:val="en-US"/>
+        </w:rPr>
+        <w:t>s</w:t>
+      </w:r>
+      <w:r>
+        <w:rPr>
+          <w:lang w:val="en-US"/>
+        </w:rPr>
+        <w:t xml:space="preserve"> </w:t>
+      </w:r>
+      <w:r>
+        <w:rPr>
+          <w:lang w:val="en-US"/>
+        </w:rPr>
+        <w:t>on</w:t>
+      </w:r>
+      <w:bookmarkStart w:id="0" w:name="_GoBack"/>
+      <w:bookmarkEnd w:id="0"/>
       <w:r>
         <w:rPr>
           <w:lang w:val="en-US"/>
@@ -2285,7 +2315,7 @@
 </file>
 
 <file path=customXml/itemProps1.xml><?xml version="1.0" encoding="utf-8"?>
-<ds:datastoreItem xmlns:ds="http://schemas.openxmlformats.org/officeDocument/2006/customXml" ds:itemID="{56199C6A-A124-4C4A-99A2-A5F201425546}">
+<ds:datastoreItem xmlns:ds="http://schemas.openxmlformats.org/officeDocument/2006/customXml" ds:itemID="{FF722266-08B4-4F15-AFAB-0F03EBED61AA}">
   <ds:schemaRefs>
     <ds:schemaRef ds:uri="http://schemas.openxmlformats.org/officeDocument/2006/bibliography"/>
   </ds:schemaRefs>

</xml_diff>